<commit_message>
Updated SPARQ Accerlent page
Included signature section
</commit_message>
<xml_diff>
--- a/project-sparq/SPARQ Accelerant Page.docx
+++ b/project-sparq/SPARQ Accelerant Page.docx
@@ -9,8 +9,6 @@
           <w:lang w:eastAsia="ja-JP"/>
         </w:rPr>
       </w:pPr>
-      <w:bookmarkStart w:id="0" w:name="_GoBack"/>
-      <w:bookmarkEnd w:id="0"/>
     </w:p>
     <w:p>
       <w:pPr>
@@ -2549,16 +2547,7 @@
           <w:iCs w:val="0"/>
           <w:color w:val="1F3864" w:themeColor="accent1" w:themeShade="80"/>
         </w:rPr>
-        <w:t xml:space="preserve">RESOURCES AND </w:t>
-      </w:r>
-      <w:r>
-        <w:rPr>
-          <w:rStyle w:val="IntenseEmphasis"/>
-          <w:i w:val="0"/>
-          <w:iCs w:val="0"/>
-          <w:color w:val="1F3864" w:themeColor="accent1" w:themeShade="80"/>
-        </w:rPr>
-        <w:t>CONSTRAINTS</w:t>
+        <w:t>RESOURCES AND CONSTRAINTS</w:t>
       </w:r>
     </w:p>
     <w:p>
@@ -3136,14 +3125,7 @@
                 <w:rStyle w:val="IntenseEmphasis"/>
                 <w:color w:val="1F3864" w:themeColor="accent1" w:themeShade="80"/>
               </w:rPr>
-              <w:t>A Prioritized List of restrictions or limitations</w:t>
-            </w:r>
-            <w:r>
-              <w:rPr>
-                <w:rStyle w:val="IntenseEmphasis"/>
-                <w:color w:val="1F3864" w:themeColor="accent1" w:themeShade="80"/>
-              </w:rPr>
-              <w:t>, and resources available.</w:t>
+              <w:t>A Prioritized List of restrictions or limitations, and resources available.</w:t>
             </w:r>
             <w:r>
               <w:rPr>
@@ -3856,11 +3838,11 @@
         </w:trPr>
         <w:tc>
           <w:tcPr>
+            <w:cnfStyle w:val="001000000000" w:firstRow="0" w:lastRow="0" w:firstColumn="1" w:lastColumn="0" w:oddVBand="0" w:evenVBand="0" w:oddHBand="0" w:evenHBand="0" w:firstRowFirstColumn="0" w:firstRowLastColumn="0" w:lastRowFirstColumn="0" w:lastRowLastColumn="0"/>
             <w:tcW w:w="308" w:type="pct"/>
           </w:tcPr>
           <w:p>
             <w:pPr>
-              <w:cnfStyle w:val="001000000000" w:firstRow="0" w:lastRow="0" w:firstColumn="1" w:lastColumn="0" w:oddVBand="0" w:evenVBand="0" w:oddHBand="0" w:evenHBand="0" w:firstRowFirstColumn="0" w:firstRowLastColumn="0" w:lastRowFirstColumn="0" w:lastRowLastColumn="0"/>
               <w:rPr>
                 <w:rFonts w:ascii="Calibri" w:hAnsi="Calibri" w:cs="Calibri"/>
                 <w:color w:val="1F3864" w:themeColor="accent1" w:themeShade="80"/>
@@ -4391,6 +4373,7 @@
           <w:p>
             <w:pPr>
               <w:pStyle w:val="TipText"/>
+              <w:cnfStyle w:val="000000000000" w:firstRow="0" w:lastRow="0" w:firstColumn="0" w:lastColumn="0" w:oddVBand="0" w:evenVBand="0" w:oddHBand="0" w:evenHBand="0" w:firstRowFirstColumn="0" w:firstRowLastColumn="0" w:lastRowFirstColumn="0" w:lastRowLastColumn="0"/>
               <w:rPr>
                 <w:rFonts w:ascii="Calibri" w:hAnsi="Calibri" w:cs="Calibri"/>
                 <w:i w:val="0"/>
@@ -4456,14 +4439,6 @@
                 <w:color w:val="1F3864" w:themeColor="accent1" w:themeShade="80"/>
               </w:rPr>
               <w:br/>
-            </w:r>
-            <w:r>
-              <w:rPr>
-                <w:rFonts w:ascii="Calibri" w:hAnsi="Calibri" w:cs="Calibri"/>
-                <w:i w:val="0"/>
-                <w:iCs w:val="0"/>
-                <w:color w:val="1F3864" w:themeColor="accent1" w:themeShade="80"/>
-              </w:rPr>
               <w:t>Who has a vested interest in this project? Who would be testing/providing feedback?</w:t>
             </w:r>
             <w:r>
@@ -5940,9 +5915,707 @@
         </w:rPr>
       </w:pPr>
     </w:p>
+    <w:p>
+      <w:pPr>
+        <w:pStyle w:val="NormalWeb"/>
+        <w:spacing w:before="0" w:beforeAutospacing="0" w:after="0" w:afterAutospacing="0"/>
+        <w:rPr>
+          <w:rStyle w:val="IntenseEmphasis"/>
+          <w:rFonts w:ascii="Calibri" w:hAnsi="Calibri" w:cs="Calibri"/>
+          <w:i w:val="0"/>
+          <w:iCs w:val="0"/>
+          <w:color w:val="1F3864" w:themeColor="accent1" w:themeShade="80"/>
+          <w:sz w:val="22"/>
+          <w:szCs w:val="22"/>
+        </w:rPr>
+      </w:pPr>
+    </w:p>
+    <w:p>
+      <w:pPr>
+        <w:pStyle w:val="NoSpacing"/>
+        <w:pBdr>
+          <w:bottom w:val="single" w:sz="12" w:space="1" w:color="auto"/>
+        </w:pBdr>
+        <w:rPr>
+          <w:rStyle w:val="IntenseEmphasis"/>
+          <w:i w:val="0"/>
+          <w:iCs w:val="0"/>
+          <w:color w:val="1F3864" w:themeColor="accent1" w:themeShade="80"/>
+        </w:rPr>
+      </w:pPr>
+      <w:r>
+        <w:rPr>
+          <w:rStyle w:val="IntenseEmphasis"/>
+          <w:i w:val="0"/>
+          <w:iCs w:val="0"/>
+          <w:color w:val="1F3864" w:themeColor="accent1" w:themeShade="80"/>
+        </w:rPr>
+        <w:t>Accelerant Plan Approval</w:t>
+      </w:r>
+    </w:p>
+    <w:p>
+      <w:pPr>
+        <w:pStyle w:val="NoSpacing"/>
+        <w:rPr>
+          <w:rStyle w:val="IntenseEmphasis"/>
+          <w:i w:val="0"/>
+          <w:iCs w:val="0"/>
+          <w:color w:val="1F3864" w:themeColor="accent1" w:themeShade="80"/>
+        </w:rPr>
+      </w:pPr>
+    </w:p>
+    <w:tbl>
+      <w:tblPr>
+        <w:tblStyle w:val="TipTable"/>
+        <w:tblW w:w="5000" w:type="pct"/>
+        <w:tblLook w:val="04A0" w:firstRow="1" w:lastRow="0" w:firstColumn="1" w:lastColumn="0" w:noHBand="0" w:noVBand="1"/>
+      </w:tblPr>
+      <w:tblGrid>
+        <w:gridCol w:w="577"/>
+        <w:gridCol w:w="8783"/>
+      </w:tblGrid>
+      <w:tr>
+        <w:trPr>
+          <w:trHeight w:val="306"/>
+        </w:trPr>
+        <w:tc>
+          <w:tcPr>
+            <w:cnfStyle w:val="001000000000" w:firstRow="0" w:lastRow="0" w:firstColumn="1" w:lastColumn="0" w:oddVBand="0" w:evenVBand="0" w:oddHBand="0" w:evenHBand="0" w:firstRowFirstColumn="0" w:firstRowLastColumn="0" w:lastRowFirstColumn="0" w:lastRowLastColumn="0"/>
+            <w:tcW w:w="308" w:type="pct"/>
+          </w:tcPr>
+          <w:p>
+            <w:pPr>
+              <w:rPr>
+                <w:rFonts w:ascii="Calibri" w:hAnsi="Calibri" w:cs="Calibri"/>
+                <w:color w:val="1F3864" w:themeColor="accent1" w:themeShade="80"/>
+              </w:rPr>
+            </w:pPr>
+            <w:r>
+              <w:rPr>
+                <w:rFonts w:ascii="Calibri" w:hAnsi="Calibri" w:cs="Calibri"/>
+                <w:noProof/>
+                <w:color w:val="1F3864" w:themeColor="accent1" w:themeShade="80"/>
+              </w:rPr>
+              <mc:AlternateContent>
+                <mc:Choice Requires="wpg">
+                  <w:drawing>
+                    <wp:inline distT="0" distB="0" distL="0" distR="0" wp14:anchorId="071C2865" wp14:editId="5E464D88">
+                      <wp:extent cx="141605" cy="141605"/>
+                      <wp:effectExtent l="0" t="0" r="0" b="0"/>
+                      <wp:docPr id="14" name="Group 5" descr="Tip icon"/>
+                      <wp:cNvGraphicFramePr/>
+                      <a:graphic xmlns:a="http://schemas.openxmlformats.org/drawingml/2006/main">
+                        <a:graphicData uri="http://schemas.microsoft.com/office/word/2010/wordprocessingGroup">
+                          <wpg:wgp>
+                            <wpg:cNvGrpSpPr/>
+                            <wpg:grpSpPr>
+                              <a:xfrm>
+                                <a:off x="0" y="0"/>
+                                <a:ext cx="141605" cy="141605"/>
+                                <a:chOff x="0" y="0"/>
+                                <a:chExt cx="141605" cy="141605"/>
+                              </a:xfrm>
+                            </wpg:grpSpPr>
+                            <wps:wsp>
+                              <wps:cNvPr id="15" name="Rectangle 15" descr="Blue rectangle"/>
+                              <wps:cNvSpPr>
+                                <a:spLocks noChangeArrowheads="1"/>
+                              </wps:cNvSpPr>
+                              <wps:spPr bwMode="auto">
+                                <a:xfrm>
+                                  <a:off x="0" y="0"/>
+                                  <a:ext cx="141605" cy="141605"/>
+                                </a:xfrm>
+                                <a:prstGeom prst="rect">
+                                  <a:avLst/>
+                                </a:prstGeom>
+                                <a:solidFill>
+                                  <a:schemeClr val="accent1">
+                                    <a:lumMod val="75000"/>
+                                  </a:schemeClr>
+                                </a:solidFill>
+                                <a:ln w="0">
+                                  <a:noFill/>
+                                  <a:prstDash val="solid"/>
+                                  <a:miter lim="800000"/>
+                                  <a:headEnd/>
+                                  <a:tailEnd/>
+                                </a:ln>
+                              </wps:spPr>
+                              <wps:bodyPr rot="0" vert="horz" wrap="square" lIns="91440" tIns="45720" rIns="91440" bIns="45720" anchor="t" anchorCtr="0" upright="1">
+                                <a:noAutofit/>
+                              </wps:bodyPr>
+                            </wps:wsp>
+                            <wps:wsp>
+                              <wps:cNvPr id="19" name="Freeform 18" descr="Information icon"/>
+                              <wps:cNvSpPr>
+                                <a:spLocks noEditPoints="1"/>
+                              </wps:cNvSpPr>
+                              <wps:spPr bwMode="auto">
+                                <a:xfrm>
+                                  <a:off x="58420" y="22225"/>
+                                  <a:ext cx="24765" cy="97155"/>
+                                </a:xfrm>
+                                <a:custGeom>
+                                  <a:avLst/>
+                                  <a:gdLst>
+                                    <a:gd name="T0" fmla="*/ 30 w 541"/>
+                                    <a:gd name="T1" fmla="*/ 791 h 2151"/>
+                                    <a:gd name="T2" fmla="*/ 511 w 541"/>
+                                    <a:gd name="T3" fmla="*/ 791 h 2151"/>
+                                    <a:gd name="T4" fmla="*/ 511 w 541"/>
+                                    <a:gd name="T5" fmla="*/ 2151 h 2151"/>
+                                    <a:gd name="T6" fmla="*/ 30 w 541"/>
+                                    <a:gd name="T7" fmla="*/ 2151 h 2151"/>
+                                    <a:gd name="T8" fmla="*/ 30 w 541"/>
+                                    <a:gd name="T9" fmla="*/ 791 h 2151"/>
+                                    <a:gd name="T10" fmla="*/ 271 w 541"/>
+                                    <a:gd name="T11" fmla="*/ 0 h 2151"/>
+                                    <a:gd name="T12" fmla="*/ 311 w 541"/>
+                                    <a:gd name="T13" fmla="*/ 3 h 2151"/>
+                                    <a:gd name="T14" fmla="*/ 349 w 541"/>
+                                    <a:gd name="T15" fmla="*/ 11 h 2151"/>
+                                    <a:gd name="T16" fmla="*/ 384 w 541"/>
+                                    <a:gd name="T17" fmla="*/ 26 h 2151"/>
+                                    <a:gd name="T18" fmla="*/ 418 w 541"/>
+                                    <a:gd name="T19" fmla="*/ 44 h 2151"/>
+                                    <a:gd name="T20" fmla="*/ 447 w 541"/>
+                                    <a:gd name="T21" fmla="*/ 66 h 2151"/>
+                                    <a:gd name="T22" fmla="*/ 475 w 541"/>
+                                    <a:gd name="T23" fmla="*/ 93 h 2151"/>
+                                    <a:gd name="T24" fmla="*/ 497 w 541"/>
+                                    <a:gd name="T25" fmla="*/ 123 h 2151"/>
+                                    <a:gd name="T26" fmla="*/ 516 w 541"/>
+                                    <a:gd name="T27" fmla="*/ 157 h 2151"/>
+                                    <a:gd name="T28" fmla="*/ 530 w 541"/>
+                                    <a:gd name="T29" fmla="*/ 193 h 2151"/>
+                                    <a:gd name="T30" fmla="*/ 538 w 541"/>
+                                    <a:gd name="T31" fmla="*/ 230 h 2151"/>
+                                    <a:gd name="T32" fmla="*/ 541 w 541"/>
+                                    <a:gd name="T33" fmla="*/ 270 h 2151"/>
+                                    <a:gd name="T34" fmla="*/ 538 w 541"/>
+                                    <a:gd name="T35" fmla="*/ 310 h 2151"/>
+                                    <a:gd name="T36" fmla="*/ 530 w 541"/>
+                                    <a:gd name="T37" fmla="*/ 347 h 2151"/>
+                                    <a:gd name="T38" fmla="*/ 516 w 541"/>
+                                    <a:gd name="T39" fmla="*/ 384 h 2151"/>
+                                    <a:gd name="T40" fmla="*/ 497 w 541"/>
+                                    <a:gd name="T41" fmla="*/ 417 h 2151"/>
+                                    <a:gd name="T42" fmla="*/ 475 w 541"/>
+                                    <a:gd name="T43" fmla="*/ 447 h 2151"/>
+                                    <a:gd name="T44" fmla="*/ 447 w 541"/>
+                                    <a:gd name="T45" fmla="*/ 474 h 2151"/>
+                                    <a:gd name="T46" fmla="*/ 418 w 541"/>
+                                    <a:gd name="T47" fmla="*/ 496 h 2151"/>
+                                    <a:gd name="T48" fmla="*/ 384 w 541"/>
+                                    <a:gd name="T49" fmla="*/ 515 h 2151"/>
+                                    <a:gd name="T50" fmla="*/ 349 w 541"/>
+                                    <a:gd name="T51" fmla="*/ 529 h 2151"/>
+                                    <a:gd name="T52" fmla="*/ 311 w 541"/>
+                                    <a:gd name="T53" fmla="*/ 538 h 2151"/>
+                                    <a:gd name="T54" fmla="*/ 271 w 541"/>
+                                    <a:gd name="T55" fmla="*/ 540 h 2151"/>
+                                    <a:gd name="T56" fmla="*/ 231 w 541"/>
+                                    <a:gd name="T57" fmla="*/ 538 h 2151"/>
+                                    <a:gd name="T58" fmla="*/ 193 w 541"/>
+                                    <a:gd name="T59" fmla="*/ 529 h 2151"/>
+                                    <a:gd name="T60" fmla="*/ 157 w 541"/>
+                                    <a:gd name="T61" fmla="*/ 515 h 2151"/>
+                                    <a:gd name="T62" fmla="*/ 125 w 541"/>
+                                    <a:gd name="T63" fmla="*/ 496 h 2151"/>
+                                    <a:gd name="T64" fmla="*/ 94 w 541"/>
+                                    <a:gd name="T65" fmla="*/ 474 h 2151"/>
+                                    <a:gd name="T66" fmla="*/ 68 w 541"/>
+                                    <a:gd name="T67" fmla="*/ 447 h 2151"/>
+                                    <a:gd name="T68" fmla="*/ 44 w 541"/>
+                                    <a:gd name="T69" fmla="*/ 417 h 2151"/>
+                                    <a:gd name="T70" fmla="*/ 26 w 541"/>
+                                    <a:gd name="T71" fmla="*/ 384 h 2151"/>
+                                    <a:gd name="T72" fmla="*/ 13 w 541"/>
+                                    <a:gd name="T73" fmla="*/ 347 h 2151"/>
+                                    <a:gd name="T74" fmla="*/ 3 w 541"/>
+                                    <a:gd name="T75" fmla="*/ 310 h 2151"/>
+                                    <a:gd name="T76" fmla="*/ 0 w 541"/>
+                                    <a:gd name="T77" fmla="*/ 270 h 2151"/>
+                                    <a:gd name="T78" fmla="*/ 3 w 541"/>
+                                    <a:gd name="T79" fmla="*/ 230 h 2151"/>
+                                    <a:gd name="T80" fmla="*/ 13 w 541"/>
+                                    <a:gd name="T81" fmla="*/ 193 h 2151"/>
+                                    <a:gd name="T82" fmla="*/ 26 w 541"/>
+                                    <a:gd name="T83" fmla="*/ 157 h 2151"/>
+                                    <a:gd name="T84" fmla="*/ 44 w 541"/>
+                                    <a:gd name="T85" fmla="*/ 123 h 2151"/>
+                                    <a:gd name="T86" fmla="*/ 68 w 541"/>
+                                    <a:gd name="T87" fmla="*/ 93 h 2151"/>
+                                    <a:gd name="T88" fmla="*/ 94 w 541"/>
+                                    <a:gd name="T89" fmla="*/ 66 h 2151"/>
+                                    <a:gd name="T90" fmla="*/ 125 w 541"/>
+                                    <a:gd name="T91" fmla="*/ 44 h 2151"/>
+                                    <a:gd name="T92" fmla="*/ 157 w 541"/>
+                                    <a:gd name="T93" fmla="*/ 26 h 2151"/>
+                                    <a:gd name="T94" fmla="*/ 193 w 541"/>
+                                    <a:gd name="T95" fmla="*/ 11 h 2151"/>
+                                    <a:gd name="T96" fmla="*/ 231 w 541"/>
+                                    <a:gd name="T97" fmla="*/ 3 h 2151"/>
+                                    <a:gd name="T98" fmla="*/ 271 w 541"/>
+                                    <a:gd name="T99" fmla="*/ 0 h 2151"/>
+                                  </a:gdLst>
+                                  <a:ahLst/>
+                                  <a:cxnLst>
+                                    <a:cxn ang="0">
+                                      <a:pos x="T0" y="T1"/>
+                                    </a:cxn>
+                                    <a:cxn ang="0">
+                                      <a:pos x="T2" y="T3"/>
+                                    </a:cxn>
+                                    <a:cxn ang="0">
+                                      <a:pos x="T4" y="T5"/>
+                                    </a:cxn>
+                                    <a:cxn ang="0">
+                                      <a:pos x="T6" y="T7"/>
+                                    </a:cxn>
+                                    <a:cxn ang="0">
+                                      <a:pos x="T8" y="T9"/>
+                                    </a:cxn>
+                                    <a:cxn ang="0">
+                                      <a:pos x="T10" y="T11"/>
+                                    </a:cxn>
+                                    <a:cxn ang="0">
+                                      <a:pos x="T12" y="T13"/>
+                                    </a:cxn>
+                                    <a:cxn ang="0">
+                                      <a:pos x="T14" y="T15"/>
+                                    </a:cxn>
+                                    <a:cxn ang="0">
+                                      <a:pos x="T16" y="T17"/>
+                                    </a:cxn>
+                                    <a:cxn ang="0">
+                                      <a:pos x="T18" y="T19"/>
+                                    </a:cxn>
+                                    <a:cxn ang="0">
+                                      <a:pos x="T20" y="T21"/>
+                                    </a:cxn>
+                                    <a:cxn ang="0">
+                                      <a:pos x="T22" y="T23"/>
+                                    </a:cxn>
+                                    <a:cxn ang="0">
+                                      <a:pos x="T24" y="T25"/>
+                                    </a:cxn>
+                                    <a:cxn ang="0">
+                                      <a:pos x="T26" y="T27"/>
+                                    </a:cxn>
+                                    <a:cxn ang="0">
+                                      <a:pos x="T28" y="T29"/>
+                                    </a:cxn>
+                                    <a:cxn ang="0">
+                                      <a:pos x="T30" y="T31"/>
+                                    </a:cxn>
+                                    <a:cxn ang="0">
+                                      <a:pos x="T32" y="T33"/>
+                                    </a:cxn>
+                                    <a:cxn ang="0">
+                                      <a:pos x="T34" y="T35"/>
+                                    </a:cxn>
+                                    <a:cxn ang="0">
+                                      <a:pos x="T36" y="T37"/>
+                                    </a:cxn>
+                                    <a:cxn ang="0">
+                                      <a:pos x="T38" y="T39"/>
+                                    </a:cxn>
+                                    <a:cxn ang="0">
+                                      <a:pos x="T40" y="T41"/>
+                                    </a:cxn>
+                                    <a:cxn ang="0">
+                                      <a:pos x="T42" y="T43"/>
+                                    </a:cxn>
+                                    <a:cxn ang="0">
+                                      <a:pos x="T44" y="T45"/>
+                                    </a:cxn>
+                                    <a:cxn ang="0">
+                                      <a:pos x="T46" y="T47"/>
+                                    </a:cxn>
+                                    <a:cxn ang="0">
+                                      <a:pos x="T48" y="T49"/>
+                                    </a:cxn>
+                                    <a:cxn ang="0">
+                                      <a:pos x="T50" y="T51"/>
+                                    </a:cxn>
+                                    <a:cxn ang="0">
+                                      <a:pos x="T52" y="T53"/>
+                                    </a:cxn>
+                                    <a:cxn ang="0">
+                                      <a:pos x="T54" y="T55"/>
+                                    </a:cxn>
+                                    <a:cxn ang="0">
+                                      <a:pos x="T56" y="T57"/>
+                                    </a:cxn>
+                                    <a:cxn ang="0">
+                                      <a:pos x="T58" y="T59"/>
+                                    </a:cxn>
+                                    <a:cxn ang="0">
+                                      <a:pos x="T60" y="T61"/>
+                                    </a:cxn>
+                                    <a:cxn ang="0">
+                                      <a:pos x="T62" y="T63"/>
+                                    </a:cxn>
+                                    <a:cxn ang="0">
+                                      <a:pos x="T64" y="T65"/>
+                                    </a:cxn>
+                                    <a:cxn ang="0">
+                                      <a:pos x="T66" y="T67"/>
+                                    </a:cxn>
+                                    <a:cxn ang="0">
+                                      <a:pos x="T68" y="T69"/>
+                                    </a:cxn>
+                                    <a:cxn ang="0">
+                                      <a:pos x="T70" y="T71"/>
+                                    </a:cxn>
+                                    <a:cxn ang="0">
+                                      <a:pos x="T72" y="T73"/>
+                                    </a:cxn>
+                                    <a:cxn ang="0">
+                                      <a:pos x="T74" y="T75"/>
+                                    </a:cxn>
+                                    <a:cxn ang="0">
+                                      <a:pos x="T76" y="T77"/>
+                                    </a:cxn>
+                                    <a:cxn ang="0">
+                                      <a:pos x="T78" y="T79"/>
+                                    </a:cxn>
+                                    <a:cxn ang="0">
+                                      <a:pos x="T80" y="T81"/>
+                                    </a:cxn>
+                                    <a:cxn ang="0">
+                                      <a:pos x="T82" y="T83"/>
+                                    </a:cxn>
+                                    <a:cxn ang="0">
+                                      <a:pos x="T84" y="T85"/>
+                                    </a:cxn>
+                                    <a:cxn ang="0">
+                                      <a:pos x="T86" y="T87"/>
+                                    </a:cxn>
+                                    <a:cxn ang="0">
+                                      <a:pos x="T88" y="T89"/>
+                                    </a:cxn>
+                                    <a:cxn ang="0">
+                                      <a:pos x="T90" y="T91"/>
+                                    </a:cxn>
+                                    <a:cxn ang="0">
+                                      <a:pos x="T92" y="T93"/>
+                                    </a:cxn>
+                                    <a:cxn ang="0">
+                                      <a:pos x="T94" y="T95"/>
+                                    </a:cxn>
+                                    <a:cxn ang="0">
+                                      <a:pos x="T96" y="T97"/>
+                                    </a:cxn>
+                                    <a:cxn ang="0">
+                                      <a:pos x="T98" y="T99"/>
+                                    </a:cxn>
+                                  </a:cxnLst>
+                                  <a:rect l="0" t="0" r="r" b="b"/>
+                                  <a:pathLst>
+                                    <a:path w="541" h="2151">
+                                      <a:moveTo>
+                                        <a:pt x="30" y="791"/>
+                                      </a:moveTo>
+                                      <a:lnTo>
+                                        <a:pt x="511" y="791"/>
+                                      </a:lnTo>
+                                      <a:lnTo>
+                                        <a:pt x="511" y="2151"/>
+                                      </a:lnTo>
+                                      <a:lnTo>
+                                        <a:pt x="30" y="2151"/>
+                                      </a:lnTo>
+                                      <a:lnTo>
+                                        <a:pt x="30" y="791"/>
+                                      </a:lnTo>
+                                      <a:close/>
+                                      <a:moveTo>
+                                        <a:pt x="271" y="0"/>
+                                      </a:moveTo>
+                                      <a:lnTo>
+                                        <a:pt x="311" y="3"/>
+                                      </a:lnTo>
+                                      <a:lnTo>
+                                        <a:pt x="349" y="11"/>
+                                      </a:lnTo>
+                                      <a:lnTo>
+                                        <a:pt x="384" y="26"/>
+                                      </a:lnTo>
+                                      <a:lnTo>
+                                        <a:pt x="418" y="44"/>
+                                      </a:lnTo>
+                                      <a:lnTo>
+                                        <a:pt x="447" y="66"/>
+                                      </a:lnTo>
+                                      <a:lnTo>
+                                        <a:pt x="475" y="93"/>
+                                      </a:lnTo>
+                                      <a:lnTo>
+                                        <a:pt x="497" y="123"/>
+                                      </a:lnTo>
+                                      <a:lnTo>
+                                        <a:pt x="516" y="157"/>
+                                      </a:lnTo>
+                                      <a:lnTo>
+                                        <a:pt x="530" y="193"/>
+                                      </a:lnTo>
+                                      <a:lnTo>
+                                        <a:pt x="538" y="230"/>
+                                      </a:lnTo>
+                                      <a:lnTo>
+                                        <a:pt x="541" y="270"/>
+                                      </a:lnTo>
+                                      <a:lnTo>
+                                        <a:pt x="538" y="310"/>
+                                      </a:lnTo>
+                                      <a:lnTo>
+                                        <a:pt x="530" y="347"/>
+                                      </a:lnTo>
+                                      <a:lnTo>
+                                        <a:pt x="516" y="384"/>
+                                      </a:lnTo>
+                                      <a:lnTo>
+                                        <a:pt x="497" y="417"/>
+                                      </a:lnTo>
+                                      <a:lnTo>
+                                        <a:pt x="475" y="447"/>
+                                      </a:lnTo>
+                                      <a:lnTo>
+                                        <a:pt x="447" y="474"/>
+                                      </a:lnTo>
+                                      <a:lnTo>
+                                        <a:pt x="418" y="496"/>
+                                      </a:lnTo>
+                                      <a:lnTo>
+                                        <a:pt x="384" y="515"/>
+                                      </a:lnTo>
+                                      <a:lnTo>
+                                        <a:pt x="349" y="529"/>
+                                      </a:lnTo>
+                                      <a:lnTo>
+                                        <a:pt x="311" y="538"/>
+                                      </a:lnTo>
+                                      <a:lnTo>
+                                        <a:pt x="271" y="540"/>
+                                      </a:lnTo>
+                                      <a:lnTo>
+                                        <a:pt x="231" y="538"/>
+                                      </a:lnTo>
+                                      <a:lnTo>
+                                        <a:pt x="193" y="529"/>
+                                      </a:lnTo>
+                                      <a:lnTo>
+                                        <a:pt x="157" y="515"/>
+                                      </a:lnTo>
+                                      <a:lnTo>
+                                        <a:pt x="125" y="496"/>
+                                      </a:lnTo>
+                                      <a:lnTo>
+                                        <a:pt x="94" y="474"/>
+                                      </a:lnTo>
+                                      <a:lnTo>
+                                        <a:pt x="68" y="447"/>
+                                      </a:lnTo>
+                                      <a:lnTo>
+                                        <a:pt x="44" y="417"/>
+                                      </a:lnTo>
+                                      <a:lnTo>
+                                        <a:pt x="26" y="384"/>
+                                      </a:lnTo>
+                                      <a:lnTo>
+                                        <a:pt x="13" y="347"/>
+                                      </a:lnTo>
+                                      <a:lnTo>
+                                        <a:pt x="3" y="310"/>
+                                      </a:lnTo>
+                                      <a:lnTo>
+                                        <a:pt x="0" y="270"/>
+                                      </a:lnTo>
+                                      <a:lnTo>
+                                        <a:pt x="3" y="230"/>
+                                      </a:lnTo>
+                                      <a:lnTo>
+                                        <a:pt x="13" y="193"/>
+                                      </a:lnTo>
+                                      <a:lnTo>
+                                        <a:pt x="26" y="157"/>
+                                      </a:lnTo>
+                                      <a:lnTo>
+                                        <a:pt x="44" y="123"/>
+                                      </a:lnTo>
+                                      <a:lnTo>
+                                        <a:pt x="68" y="93"/>
+                                      </a:lnTo>
+                                      <a:lnTo>
+                                        <a:pt x="94" y="66"/>
+                                      </a:lnTo>
+                                      <a:lnTo>
+                                        <a:pt x="125" y="44"/>
+                                      </a:lnTo>
+                                      <a:lnTo>
+                                        <a:pt x="157" y="26"/>
+                                      </a:lnTo>
+                                      <a:lnTo>
+                                        <a:pt x="193" y="11"/>
+                                      </a:lnTo>
+                                      <a:lnTo>
+                                        <a:pt x="231" y="3"/>
+                                      </a:lnTo>
+                                      <a:lnTo>
+                                        <a:pt x="271" y="0"/>
+                                      </a:lnTo>
+                                      <a:close/>
+                                    </a:path>
+                                  </a:pathLst>
+                                </a:custGeom>
+                                <a:solidFill>
+                                  <a:srgbClr val="FFFFFF"/>
+                                </a:solidFill>
+                                <a:ln w="0">
+                                  <a:noFill/>
+                                  <a:prstDash val="solid"/>
+                                  <a:round/>
+                                  <a:headEnd/>
+                                  <a:tailEnd/>
+                                </a:ln>
+                              </wps:spPr>
+                              <wps:bodyPr rot="0" vert="horz" wrap="square" lIns="91440" tIns="45720" rIns="91440" bIns="45720" anchor="t" anchorCtr="0" upright="1">
+                                <a:noAutofit/>
+                              </wps:bodyPr>
+                            </wps:wsp>
+                          </wpg:wgp>
+                        </a:graphicData>
+                      </a:graphic>
+                    </wp:inline>
+                  </w:drawing>
+                </mc:Choice>
+                <mc:Fallback>
+                  <w:pict>
+                    <v:group w14:anchorId="53BD9B58" id="Group 5" o:spid="_x0000_s1026" alt="Tip icon" style="width:11.15pt;height:11.15pt;mso-position-horizontal-relative:char;mso-position-vertical-relative:line" coordsize="141605,141605" o:gfxdata="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">
+                      <v:rect id="Rectangle 15" o:spid="_x0000_s1027" alt="Blue rectangle" style="position:absolute;width:141605;height:141605;visibility:visible;mso-wrap-style:square;v-text-anchor:top" o:gfxdata="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" fillcolor="#2f5496 [2404]" stroked="f" strokeweight="0"/>
+                      <v:shape id="Freeform 18" o:spid="_x0000_s1028" alt="Information icon" style="position:absolute;left:58420;top:22225;width:24765;height:97155;visibility:visible;mso-wrap-style:square;v-text-anchor:top" coordsize="541,2151" o:gfxdata="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" path="m30,791r481,l511,2151r-481,l30,791xm271,r40,3l349,11r35,15l418,44r29,22l475,93r22,30l516,157r14,36l538,230r3,40l538,310r-8,37l516,384r-19,33l475,447r-28,27l418,496r-34,19l349,529r-38,9l271,540r-40,-2l193,529,157,515,125,496,94,474,68,447,44,417,26,384,13,347,3,310,,270,3,230,13,193,26,157,44,123,68,93,94,66,125,44,157,26,193,11,231,3,271,xe" stroked="f" strokeweight="0">
+                        <v:path arrowok="t" o:connecttype="custom" o:connectlocs="1373,35727;23392,35727;23392,97155;1373,97155;1373,35727;12405,0;14236,136;15976,497;17578,1174;19135,1987;20462,2981;21744,4201;22751,5556;23621,7091;24261,8717;24628,10388;24765,12195;24628,14002;24261,15673;23621,17344;22751,18835;21744,20190;20462,21409;19135,22403;17578,23261;15976,23894;14236,24300;12405,24390;10574,24300;8835,23894;7187,23261;5722,22403;4303,21409;3113,20190;2014,18835;1190,17344;595,15673;137,14002;0,12195;137,10388;595,8717;1190,7091;2014,5556;3113,4201;4303,2981;5722,1987;7187,1174;8835,497;10574,136;12405,0" o:connectangles="0,0,0,0,0,0,0,0,0,0,0,0,0,0,0,0,0,0,0,0,0,0,0,0,0,0,0,0,0,0,0,0,0,0,0,0,0,0,0,0,0,0,0,0,0,0,0,0,0,0"/>
+                        <o:lock v:ext="edit" verticies="t"/>
+                      </v:shape>
+                      <w10:anchorlock/>
+                    </v:group>
+                  </w:pict>
+                </mc:Fallback>
+              </mc:AlternateContent>
+            </w:r>
+          </w:p>
+        </w:tc>
+        <w:tc>
+          <w:tcPr>
+            <w:tcW w:w="4692" w:type="pct"/>
+          </w:tcPr>
+          <w:p>
+            <w:pPr>
+              <w:jc w:val="both"/>
+              <w:cnfStyle w:val="000000000000" w:firstRow="0" w:lastRow="0" w:firstColumn="0" w:lastColumn="0" w:oddVBand="0" w:evenVBand="0" w:oddHBand="0" w:evenHBand="0" w:firstRowFirstColumn="0" w:firstRowLastColumn="0" w:lastRowFirstColumn="0" w:lastRowLastColumn="0"/>
+              <w:rPr>
+                <w:rFonts w:eastAsia="Times New Roman" w:cstheme="minorHAnsi"/>
+                <w:sz w:val="16"/>
+                <w:szCs w:val="16"/>
+              </w:rPr>
+            </w:pPr>
+            <w:r>
+              <w:rPr>
+                <w:rFonts w:eastAsia="Times New Roman" w:cstheme="minorHAnsi"/>
+                <w:color w:val="1F3864" w:themeColor="accent1" w:themeShade="80"/>
+                <w:sz w:val="16"/>
+                <w:szCs w:val="16"/>
+              </w:rPr>
+              <w:t>By signing this document, I acknowledge that I have received all the stated deliverables at the agreed to quality levels.</w:t>
+            </w:r>
+            <w:r>
+              <w:rPr>
+                <w:rFonts w:eastAsia="Times New Roman" w:cstheme="minorHAnsi"/>
+                <w:color w:val="1F3864" w:themeColor="accent1" w:themeShade="80"/>
+                <w:sz w:val="16"/>
+                <w:szCs w:val="16"/>
+              </w:rPr>
+              <w:t xml:space="preserve"> Double click on the signature line to complete the signature process. </w:t>
+            </w:r>
+          </w:p>
+        </w:tc>
+      </w:tr>
+    </w:tbl>
+    <w:p>
+      <w:pPr>
+        <w:pStyle w:val="NormalWeb"/>
+        <w:spacing w:before="0" w:beforeAutospacing="0" w:after="0" w:afterAutospacing="0"/>
+        <w:rPr>
+          <w:rStyle w:val="IntenseEmphasis"/>
+          <w:rFonts w:ascii="Calibri" w:hAnsi="Calibri" w:cs="Calibri"/>
+          <w:i w:val="0"/>
+          <w:iCs w:val="0"/>
+          <w:color w:val="1F3864" w:themeColor="accent1" w:themeShade="80"/>
+          <w:sz w:val="22"/>
+          <w:szCs w:val="22"/>
+        </w:rPr>
+      </w:pPr>
+    </w:p>
+    <w:p>
+      <w:pPr>
+        <w:pStyle w:val="NormalWeb"/>
+        <w:spacing w:before="0" w:beforeAutospacing="0" w:after="0" w:afterAutospacing="0"/>
+        <w:rPr>
+          <w:rStyle w:val="IntenseEmphasis"/>
+          <w:rFonts w:ascii="Calibri" w:hAnsi="Calibri" w:cs="Calibri"/>
+          <w:i w:val="0"/>
+          <w:iCs w:val="0"/>
+          <w:color w:val="1F3864" w:themeColor="accent1" w:themeShade="80"/>
+          <w:sz w:val="22"/>
+          <w:szCs w:val="22"/>
+        </w:rPr>
+      </w:pPr>
+      <w:bookmarkStart w:id="0" w:name="_GoBack"/>
+      <w:r>
+        <w:rPr>
+          <w:rStyle w:val="IntenseEmphasis"/>
+          <w:rFonts w:ascii="Calibri" w:hAnsi="Calibri" w:cs="Calibri"/>
+          <w:i w:val="0"/>
+          <w:iCs w:val="0"/>
+          <w:color w:val="1F3864" w:themeColor="accent1" w:themeShade="80"/>
+          <w:sz w:val="22"/>
+          <w:szCs w:val="22"/>
+        </w:rPr>
+        <w:pict>
+          <v:shapetype id="_x0000_t75" coordsize="21600,21600" o:spt="75" o:preferrelative="t" path="m@4@5l@4@11@9@11@9@5xe" filled="f" stroked="f">
+            <v:stroke joinstyle="miter"/>
+            <v:formulas>
+              <v:f eqn="if lineDrawn pixelLineWidth 0"/>
+              <v:f eqn="sum @0 1 0"/>
+              <v:f eqn="sum 0 0 @1"/>
+              <v:f eqn="prod @2 1 2"/>
+              <v:f eqn="prod @3 21600 pixelWidth"/>
+              <v:f eqn="prod @3 21600 pixelHeight"/>
+              <v:f eqn="sum @0 0 1"/>
+              <v:f eqn="prod @6 1 2"/>
+              <v:f eqn="prod @7 21600 pixelWidth"/>
+              <v:f eqn="sum @8 21600 0"/>
+              <v:f eqn="prod @7 21600 pixelHeight"/>
+              <v:f eqn="sum @10 21600 0"/>
+            </v:formulas>
+            <v:path o:extrusionok="f" gradientshapeok="t" o:connecttype="rect"/>
+            <o:lock v:ext="edit" aspectratio="t"/>
+          </v:shapetype>
+          <v:shape id="_x0000_i1035" type="#_x0000_t75" alt="Microsoft Office Signature Line..." style="width:192pt;height:96pt">
+            <v:imagedata r:id="rId8" o:title=""/>
+            <o:lock v:ext="edit" ungrouping="t" rotation="t" cropping="t" verticies="t" text="t" grouping="t"/>
+            <o:signatureline v:ext="edit" id="{587B8861-BD82-40BE-B658-C6F112D60A11}" provid="{00000000-0000-0000-0000-000000000000}" o:suggestedsigner="First Name, Last Name" o:suggestedsigner2="Title" o:signinginstructions="Before signing this document, verify that the content you are signing is correct." allowcomments="t" signinginstructionsset="t" issignatureline="t"/>
+          </v:shape>
+        </w:pict>
+      </w:r>
+      <w:bookmarkEnd w:id="0"/>
+    </w:p>
     <w:sectPr>
-      <w:headerReference w:type="default" r:id="rId8"/>
-      <w:footerReference w:type="default" r:id="rId9"/>
+      <w:headerReference w:type="default" r:id="rId9"/>
+      <w:footerReference w:type="default" r:id="rId10"/>
       <w:pgSz w:w="12240" w:h="15840"/>
       <w:pgMar w:top="1440" w:right="1440" w:bottom="1440" w:left="1440" w:header="720" w:footer="720" w:gutter="0"/>
       <w:cols w:space="720"/>
@@ -6597,6 +7270,7 @@
     <w:lsdException w:name="HTML Sample" w:semiHidden="1" w:unhideWhenUsed="1"/>
     <w:lsdException w:name="HTML Typewriter" w:semiHidden="1" w:unhideWhenUsed="1"/>
     <w:lsdException w:name="HTML Variable" w:semiHidden="1" w:unhideWhenUsed="1"/>
+    <w:lsdException w:name="Normal Table" w:semiHidden="1" w:unhideWhenUsed="1"/>
     <w:lsdException w:name="annotation subject" w:semiHidden="1" w:unhideWhenUsed="1"/>
     <w:lsdException w:name="No List" w:semiHidden="1" w:unhideWhenUsed="1"/>
     <w:lsdException w:name="Outline List 1" w:semiHidden="1" w:unhideWhenUsed="1"/>
@@ -6643,8 +7317,10 @@
     <w:lsdException w:name="Table Subtle 2" w:semiHidden="1" w:unhideWhenUsed="1"/>
     <w:lsdException w:name="Table Web 1" w:semiHidden="1" w:unhideWhenUsed="1"/>
     <w:lsdException w:name="Table Web 2" w:semiHidden="1" w:unhideWhenUsed="1"/>
+    <w:lsdException w:name="Table Web 3" w:semiHidden="1" w:unhideWhenUsed="1"/>
     <w:lsdException w:name="Balloon Text" w:semiHidden="1" w:unhideWhenUsed="1"/>
     <w:lsdException w:name="Table Grid" w:uiPriority="39"/>
+    <w:lsdException w:name="Table Theme" w:semiHidden="1" w:unhideWhenUsed="1"/>
     <w:lsdException w:name="Placeholder Text" w:semiHidden="1"/>
     <w:lsdException w:name="No Spacing" w:uiPriority="1" w:qFormat="1"/>
     <w:lsdException w:name="Light Shading" w:uiPriority="60"/>
@@ -7477,7 +8153,7 @@
 </file>
 
 <file path=customXml/itemProps1.xml><?xml version="1.0" encoding="utf-8"?>
-<ds:datastoreItem xmlns:ds="http://schemas.openxmlformats.org/officeDocument/2006/customXml" ds:itemID="{39F9935B-DF06-467E-A518-6B853950EE86}">
+<ds:datastoreItem xmlns:ds="http://schemas.openxmlformats.org/officeDocument/2006/customXml" ds:itemID="{433A6CA0-7888-48AA-8D2B-FD37D9F68125}">
   <ds:schemaRefs>
     <ds:schemaRef ds:uri="http://schemas.openxmlformats.org/officeDocument/2006/bibliography"/>
   </ds:schemaRefs>

</xml_diff>